<commit_message>
Modificación final de modelo, queries solicitadas
</commit_message>
<xml_diff>
--- a/Descripción de proyecto.docx
+++ b/Descripción de proyecto.docx
@@ -9,25 +9,7 @@
     </w:p>
     <w:p>
       <w:r>
-        <w:t>Descripción: b</w:t>
-      </w:r>
-      <w:r>
-        <w:t xml:space="preserve">ase de datos de los </w:t>
-      </w:r>
-      <w:r>
-        <w:t>l</w:t>
-      </w:r>
-      <w:r>
-        <w:t xml:space="preserve">ugares </w:t>
-      </w:r>
-      <w:r>
-        <w:t>t</w:t>
-      </w:r>
-      <w:r>
-        <w:t>urísticos de la Argentina más populares entre extranjeros y argentinos.</w:t>
-      </w:r>
-      <w:r>
-        <w:t xml:space="preserve"> Para describir los lugares turísticos se incluyen las actividades que pueden realizarse en los mismos, los costos, los horarios, las ubicaciones de dichos lugares así como cuándo es mejor visitarlos. </w:t>
+        <w:t xml:space="preserve">Descripción: base de datos de los lugares turísticos de la Argentina más populares entre extranjeros y argentinos. Para describir los lugares turísticos se incluyen las actividades que pueden realizarse en los mismos, los costos, los horarios, las ubicaciones de dichos lugares así como cuándo es mejor visitarlos. </w:t>
       </w:r>
     </w:p>
     <w:p>
@@ -41,15 +23,18 @@
       </w:r>
     </w:p>
     <w:p>
+      <w:pPr>
+        <w:jc w:val="center"/>
+      </w:pPr>
       <w:r>
         <w:rPr>
           <w:noProof/>
         </w:rPr>
         <w:drawing>
-          <wp:inline distT="0" distB="0" distL="0" distR="0" wp14:anchorId="14D0DA12" wp14:editId="2D717855">
-            <wp:extent cx="5397500" cy="2908300"/>
+          <wp:inline distT="0" distB="0" distL="0" distR="0" wp14:anchorId="759E0F06" wp14:editId="3D740184">
+            <wp:extent cx="5848350" cy="3213152"/>
             <wp:effectExtent l="0" t="0" r="0" b="6350"/>
-            <wp:docPr id="710463131" name="Imagen 1"/>
+            <wp:docPr id="284576742" name="Imagen 1"/>
             <wp:cNvGraphicFramePr>
               <a:graphicFrameLocks xmlns:a="http://schemas.openxmlformats.org/drawingml/2006/main" noChangeAspect="1"/>
             </wp:cNvGraphicFramePr>
@@ -78,7 +63,7 @@
                   <pic:spPr bwMode="auto">
                     <a:xfrm>
                       <a:off x="0" y="0"/>
-                      <a:ext cx="5397500" cy="2908300"/>
+                      <a:ext cx="5851108" cy="3214667"/>
                     </a:xfrm>
                     <a:prstGeom prst="rect">
                       <a:avLst/>

</xml_diff>